<commit_message>
added many backend pages
</commit_message>
<xml_diff>
--- a/Project.docx
+++ b/Project.docx
@@ -1,6 +1,6 @@
 
 <file path=word/document.xml><?xml version="1.0" encoding="utf-8"?>
-<w:document xmlns:wpc="http://schemas.microsoft.com/office/word/2010/wordprocessingCanvas" xmlns:cx="http://schemas.microsoft.com/office/drawing/2014/chartex" xmlns:cx1="http://schemas.microsoft.com/office/drawing/2015/9/8/chartex" xmlns:cx2="http://schemas.microsoft.com/office/drawing/2015/10/21/chartex" xmlns:cx3="http://schemas.microsoft.com/office/drawing/2016/5/9/chartex" xmlns:cx4="http://schemas.microsoft.com/office/drawing/2016/5/10/chartex" xmlns:cx5="http://schemas.microsoft.com/office/drawing/2016/5/11/chartex" xmlns:cx6="http://schemas.microsoft.com/office/drawing/2016/5/12/chartex" xmlns:cx7="http://schemas.microsoft.com/office/drawing/2016/5/13/chartex" xmlns:cx8="http://schemas.microsoft.com/office/drawing/2016/5/14/chartex" xmlns:mc="http://schemas.openxmlformats.org/markup-compatibility/2006" xmlns:aink="http://schemas.microsoft.com/office/drawing/2016/ink" xmlns:am3d="http://schemas.microsoft.com/office/drawing/2017/model3d" xmlns:o="urn:schemas-microsoft-com:office:office" xmlns:oel="http://schemas.microsoft.com/office/2019/extlst" xmlns:r="http://schemas.openxmlformats.org/officeDocument/2006/relationships" xmlns:m="http://schemas.openxmlformats.org/officeDocument/2006/math" xmlns:v="urn:schemas-microsoft-com:vml" xmlns:wp14="http://schemas.microsoft.com/office/word/2010/wordprocessingDrawing" xmlns:wp="http://schemas.openxmlformats.org/drawingml/2006/wordprocessingDrawing" xmlns:w10="urn:schemas-microsoft-com:office:word" xmlns:w="http://schemas.openxmlformats.org/wordprocessingml/2006/main" xmlns:w14="http://schemas.microsoft.com/office/word/2010/wordml" xmlns:w15="http://schemas.microsoft.com/office/word/2012/wordml" xmlns:w16cex="http://schemas.microsoft.com/office/word/2018/wordml/cex" xmlns:w16cid="http://schemas.microsoft.com/office/word/2016/wordml/cid" xmlns:w16="http://schemas.microsoft.com/office/word/2018/wordml" xmlns:w16sdtdh="http://schemas.microsoft.com/office/word/2020/wordml/sdtdatahash" xmlns:w16se="http://schemas.microsoft.com/office/word/2015/wordml/symex" xmlns:wpg="http://schemas.microsoft.com/office/word/2010/wordprocessingGroup" xmlns:wpi="http://schemas.microsoft.com/office/word/2010/wordprocessingInk" xmlns:wne="http://schemas.microsoft.com/office/word/2006/wordml" xmlns:wps="http://schemas.microsoft.com/office/word/2010/wordprocessingShape" mc:Ignorable="w14 w15 w16se w16cid w16 w16cex w16sdtdh wp14">
+<w:document xmlns:wpc="http://schemas.microsoft.com/office/word/2010/wordprocessingCanvas" xmlns:cx="http://schemas.microsoft.com/office/drawing/2014/chartex" xmlns:cx1="http://schemas.microsoft.com/office/drawing/2015/9/8/chartex" xmlns:cx2="http://schemas.microsoft.com/office/drawing/2015/10/21/chartex" xmlns:cx3="http://schemas.microsoft.com/office/drawing/2016/5/9/chartex" xmlns:cx4="http://schemas.microsoft.com/office/drawing/2016/5/10/chartex" xmlns:cx5="http://schemas.microsoft.com/office/drawing/2016/5/11/chartex" xmlns:cx6="http://schemas.microsoft.com/office/drawing/2016/5/12/chartex" xmlns:cx7="http://schemas.microsoft.com/office/drawing/2016/5/13/chartex" xmlns:cx8="http://schemas.microsoft.com/office/drawing/2016/5/14/chartex" xmlns:mc="http://schemas.openxmlformats.org/markup-compatibility/2006" xmlns:aink="http://schemas.microsoft.com/office/drawing/2016/ink" xmlns:am3d="http://schemas.microsoft.com/office/drawing/2017/model3d" xmlns:o="urn:schemas-microsoft-com:office:office" xmlns:oel="http://schemas.microsoft.com/office/2019/extlst" xmlns:r="http://schemas.openxmlformats.org/officeDocument/2006/relationships" xmlns:m="http://schemas.openxmlformats.org/officeDocument/2006/math" xmlns:v="urn:schemas-microsoft-com:vml" xmlns:wp14="http://schemas.microsoft.com/office/word/2010/wordprocessingDrawing" xmlns:wp="http://schemas.openxmlformats.org/drawingml/2006/wordprocessingDrawing" xmlns:w10="urn:schemas-microsoft-com:office:word" xmlns:w="http://schemas.openxmlformats.org/wordprocessingml/2006/main" xmlns:w14="http://schemas.microsoft.com/office/word/2010/wordml" xmlns:w15="http://schemas.microsoft.com/office/word/2012/wordml" xmlns:w16cex="http://schemas.microsoft.com/office/word/2018/wordml/cex" xmlns:w16cid="http://schemas.microsoft.com/office/word/2016/wordml/cid" xmlns:w16="http://schemas.microsoft.com/office/word/2018/wordml" xmlns:w16du="http://schemas.microsoft.com/office/word/2023/wordml/word16du" xmlns:w16sdtdh="http://schemas.microsoft.com/office/word/2020/wordml/sdtdatahash" xmlns:w16se="http://schemas.microsoft.com/office/word/2015/wordml/symex" xmlns:wpg="http://schemas.microsoft.com/office/word/2010/wordprocessingGroup" xmlns:wpi="http://schemas.microsoft.com/office/word/2010/wordprocessingInk" xmlns:wne="http://schemas.microsoft.com/office/word/2006/wordml" xmlns:wps="http://schemas.microsoft.com/office/word/2010/wordprocessingShape" mc:Ignorable="w14 w15 w16se w16cid w16 w16cex w16sdtdh wp14">
   <w:background w:color="FFFFFF" w:themeColor="background1"/>
   <w:body>
     <w:sdt>
@@ -492,7 +492,23 @@
                                       <w:sz w:val="28"/>
                                       <w:szCs w:val="28"/>
                                     </w:rPr>
-                                    <w:t>Live Website (Static) [Ctrl + CLICK]</w:t>
+                                    <w:t xml:space="preserve">Live Website (Static) [Ctrl + </w:t>
+                                  </w:r>
+                                  <w:r>
+                                    <w:rPr>
+                                      <w:rStyle w:val="Hyperlink"/>
+                                      <w:sz w:val="28"/>
+                                      <w:szCs w:val="28"/>
+                                    </w:rPr>
+                                    <w:t>C</w:t>
+                                  </w:r>
+                                  <w:r>
+                                    <w:rPr>
+                                      <w:rStyle w:val="Hyperlink"/>
+                                      <w:sz w:val="28"/>
+                                      <w:szCs w:val="28"/>
+                                    </w:rPr>
+                                    <w:t>LICK]</w:t>
                                   </w:r>
                                 </w:hyperlink>
                               </w:p>
@@ -706,7 +722,23 @@
                                 <w:sz w:val="28"/>
                                 <w:szCs w:val="28"/>
                               </w:rPr>
-                              <w:t>Live Website (Static) [Ctrl + CLICK]</w:t>
+                              <w:t xml:space="preserve">Live Website (Static) [Ctrl + </w:t>
+                            </w:r>
+                            <w:r>
+                              <w:rPr>
+                                <w:rStyle w:val="Hyperlink"/>
+                                <w:sz w:val="28"/>
+                                <w:szCs w:val="28"/>
+                              </w:rPr>
+                              <w:t>C</w:t>
+                            </w:r>
+                            <w:r>
+                              <w:rPr>
+                                <w:rStyle w:val="Hyperlink"/>
+                                <w:sz w:val="28"/>
+                                <w:szCs w:val="28"/>
+                              </w:rPr>
+                              <w:t>LICK]</w:t>
                             </w:r>
                           </w:hyperlink>
                         </w:p>
@@ -8163,7 +8195,7 @@
 </file>
 
 <file path=word/numbering.xml><?xml version="1.0" encoding="utf-8"?>
-<w:numbering xmlns:wpc="http://schemas.microsoft.com/office/word/2010/wordprocessingCanvas" xmlns:cx="http://schemas.microsoft.com/office/drawing/2014/chartex" xmlns:cx1="http://schemas.microsoft.com/office/drawing/2015/9/8/chartex" xmlns:cx2="http://schemas.microsoft.com/office/drawing/2015/10/21/chartex" xmlns:cx3="http://schemas.microsoft.com/office/drawing/2016/5/9/chartex" xmlns:cx4="http://schemas.microsoft.com/office/drawing/2016/5/10/chartex" xmlns:cx5="http://schemas.microsoft.com/office/drawing/2016/5/11/chartex" xmlns:cx6="http://schemas.microsoft.com/office/drawing/2016/5/12/chartex" xmlns:cx7="http://schemas.microsoft.com/office/drawing/2016/5/13/chartex" xmlns:cx8="http://schemas.microsoft.com/office/drawing/2016/5/14/chartex" xmlns:mc="http://schemas.openxmlformats.org/markup-compatibility/2006" xmlns:aink="http://schemas.microsoft.com/office/drawing/2016/ink" xmlns:am3d="http://schemas.microsoft.com/office/drawing/2017/model3d" xmlns:o="urn:schemas-microsoft-com:office:office" xmlns:oel="http://schemas.microsoft.com/office/2019/extlst" xmlns:r="http://schemas.openxmlformats.org/officeDocument/2006/relationships" xmlns:m="http://schemas.openxmlformats.org/officeDocument/2006/math" xmlns:v="urn:schemas-microsoft-com:vml" xmlns:wp14="http://schemas.microsoft.com/office/word/2010/wordprocessingDrawing" xmlns:wp="http://schemas.openxmlformats.org/drawingml/2006/wordprocessingDrawing" xmlns:w10="urn:schemas-microsoft-com:office:word" xmlns:w="http://schemas.openxmlformats.org/wordprocessingml/2006/main" xmlns:w14="http://schemas.microsoft.com/office/word/2010/wordml" xmlns:w15="http://schemas.microsoft.com/office/word/2012/wordml" xmlns:w16cex="http://schemas.microsoft.com/office/word/2018/wordml/cex" xmlns:w16cid="http://schemas.microsoft.com/office/word/2016/wordml/cid" xmlns:w16="http://schemas.microsoft.com/office/word/2018/wordml" xmlns:w16sdtdh="http://schemas.microsoft.com/office/word/2020/wordml/sdtdatahash" xmlns:w16se="http://schemas.microsoft.com/office/word/2015/wordml/symex" xmlns:wpg="http://schemas.microsoft.com/office/word/2010/wordprocessingGroup" xmlns:wpi="http://schemas.microsoft.com/office/word/2010/wordprocessingInk" xmlns:wne="http://schemas.microsoft.com/office/word/2006/wordml" xmlns:wps="http://schemas.microsoft.com/office/word/2010/wordprocessingShape" mc:Ignorable="w14 w15 w16se w16cid w16 w16cex w16sdtdh wp14">
+<w:numbering xmlns:wpc="http://schemas.microsoft.com/office/word/2010/wordprocessingCanvas" xmlns:cx="http://schemas.microsoft.com/office/drawing/2014/chartex" xmlns:cx1="http://schemas.microsoft.com/office/drawing/2015/9/8/chartex" xmlns:cx2="http://schemas.microsoft.com/office/drawing/2015/10/21/chartex" xmlns:cx3="http://schemas.microsoft.com/office/drawing/2016/5/9/chartex" xmlns:cx4="http://schemas.microsoft.com/office/drawing/2016/5/10/chartex" xmlns:cx5="http://schemas.microsoft.com/office/drawing/2016/5/11/chartex" xmlns:cx6="http://schemas.microsoft.com/office/drawing/2016/5/12/chartex" xmlns:cx7="http://schemas.microsoft.com/office/drawing/2016/5/13/chartex" xmlns:cx8="http://schemas.microsoft.com/office/drawing/2016/5/14/chartex" xmlns:mc="http://schemas.openxmlformats.org/markup-compatibility/2006" xmlns:aink="http://schemas.microsoft.com/office/drawing/2016/ink" xmlns:am3d="http://schemas.microsoft.com/office/drawing/2017/model3d" xmlns:o="urn:schemas-microsoft-com:office:office" xmlns:oel="http://schemas.microsoft.com/office/2019/extlst" xmlns:r="http://schemas.openxmlformats.org/officeDocument/2006/relationships" xmlns:m="http://schemas.openxmlformats.org/officeDocument/2006/math" xmlns:v="urn:schemas-microsoft-com:vml" xmlns:wp14="http://schemas.microsoft.com/office/word/2010/wordprocessingDrawing" xmlns:wp="http://schemas.openxmlformats.org/drawingml/2006/wordprocessingDrawing" xmlns:w10="urn:schemas-microsoft-com:office:word" xmlns:w="http://schemas.openxmlformats.org/wordprocessingml/2006/main" xmlns:w14="http://schemas.microsoft.com/office/word/2010/wordml" xmlns:w15="http://schemas.microsoft.com/office/word/2012/wordml" xmlns:w16cex="http://schemas.microsoft.com/office/word/2018/wordml/cex" xmlns:w16cid="http://schemas.microsoft.com/office/word/2016/wordml/cid" xmlns:w16="http://schemas.microsoft.com/office/word/2018/wordml" xmlns:w16du="http://schemas.microsoft.com/office/word/2023/wordml/word16du" xmlns:w16sdtdh="http://schemas.microsoft.com/office/word/2020/wordml/sdtdatahash" xmlns:w16se="http://schemas.microsoft.com/office/word/2015/wordml/symex" xmlns:wpg="http://schemas.microsoft.com/office/word/2010/wordprocessingGroup" xmlns:wpi="http://schemas.microsoft.com/office/word/2010/wordprocessingInk" xmlns:wne="http://schemas.microsoft.com/office/word/2006/wordml" xmlns:wps="http://schemas.microsoft.com/office/word/2010/wordprocessingShape" mc:Ignorable="w14 w15 w16se w16cid w16 w16cex w16sdtdh wp14">
   <w:abstractNum w:abstractNumId="0" w15:restartNumberingAfterBreak="0">
     <w:nsid w:val="00B97758"/>
     <w:multiLevelType w:val="multilevel"/>
@@ -15479,6 +15511,7 @@
   <w:style w:type="character" w:default="1" w:styleId="DefaultParagraphFont">
     <w:name w:val="Default Paragraph Font"/>
     <w:uiPriority w:val="1"/>
+    <w:semiHidden/>
     <w:unhideWhenUsed/>
   </w:style>
   <w:style w:type="table" w:default="1" w:styleId="TableNormal">
@@ -15766,7 +15799,7 @@
 </file>
 
 <file path=word/glossary/document.xml><?xml version="1.0" encoding="utf-8"?>
-<w:glossaryDocument xmlns:wpc="http://schemas.microsoft.com/office/word/2010/wordprocessingCanvas" xmlns:cx="http://schemas.microsoft.com/office/drawing/2014/chartex" xmlns:cx1="http://schemas.microsoft.com/office/drawing/2015/9/8/chartex" xmlns:cx2="http://schemas.microsoft.com/office/drawing/2015/10/21/chartex" xmlns:cx3="http://schemas.microsoft.com/office/drawing/2016/5/9/chartex" xmlns:cx4="http://schemas.microsoft.com/office/drawing/2016/5/10/chartex" xmlns:cx5="http://schemas.microsoft.com/office/drawing/2016/5/11/chartex" xmlns:cx6="http://schemas.microsoft.com/office/drawing/2016/5/12/chartex" xmlns:cx7="http://schemas.microsoft.com/office/drawing/2016/5/13/chartex" xmlns:cx8="http://schemas.microsoft.com/office/drawing/2016/5/14/chartex" xmlns:mc="http://schemas.openxmlformats.org/markup-compatibility/2006" xmlns:aink="http://schemas.microsoft.com/office/drawing/2016/ink" xmlns:am3d="http://schemas.microsoft.com/office/drawing/2017/model3d" xmlns:o="urn:schemas-microsoft-com:office:office" xmlns:oel="http://schemas.microsoft.com/office/2019/extlst" xmlns:r="http://schemas.openxmlformats.org/officeDocument/2006/relationships" xmlns:m="http://schemas.openxmlformats.org/officeDocument/2006/math" xmlns:v="urn:schemas-microsoft-com:vml" xmlns:wp14="http://schemas.microsoft.com/office/word/2010/wordprocessingDrawing" xmlns:wp="http://schemas.openxmlformats.org/drawingml/2006/wordprocessingDrawing" xmlns:w10="urn:schemas-microsoft-com:office:word" xmlns:w="http://schemas.openxmlformats.org/wordprocessingml/2006/main" xmlns:w14="http://schemas.microsoft.com/office/word/2010/wordml" xmlns:w15="http://schemas.microsoft.com/office/word/2012/wordml" xmlns:w16cex="http://schemas.microsoft.com/office/word/2018/wordml/cex" xmlns:w16cid="http://schemas.microsoft.com/office/word/2016/wordml/cid" xmlns:w16="http://schemas.microsoft.com/office/word/2018/wordml" xmlns:w16sdtdh="http://schemas.microsoft.com/office/word/2020/wordml/sdtdatahash" xmlns:w16se="http://schemas.microsoft.com/office/word/2015/wordml/symex" xmlns:wpg="http://schemas.microsoft.com/office/word/2010/wordprocessingGroup" xmlns:wpi="http://schemas.microsoft.com/office/word/2010/wordprocessingInk" xmlns:wne="http://schemas.microsoft.com/office/word/2006/wordml" xmlns:wps="http://schemas.microsoft.com/office/word/2010/wordprocessingShape" mc:Ignorable="w14 w15 w16se w16cid w16 w16cex w16sdtdh wp14">
+<w:glossaryDocument xmlns:wpc="http://schemas.microsoft.com/office/word/2010/wordprocessingCanvas" xmlns:cx="http://schemas.microsoft.com/office/drawing/2014/chartex" xmlns:cx1="http://schemas.microsoft.com/office/drawing/2015/9/8/chartex" xmlns:cx2="http://schemas.microsoft.com/office/drawing/2015/10/21/chartex" xmlns:cx3="http://schemas.microsoft.com/office/drawing/2016/5/9/chartex" xmlns:cx4="http://schemas.microsoft.com/office/drawing/2016/5/10/chartex" xmlns:cx5="http://schemas.microsoft.com/office/drawing/2016/5/11/chartex" xmlns:cx6="http://schemas.microsoft.com/office/drawing/2016/5/12/chartex" xmlns:cx7="http://schemas.microsoft.com/office/drawing/2016/5/13/chartex" xmlns:cx8="http://schemas.microsoft.com/office/drawing/2016/5/14/chartex" xmlns:mc="http://schemas.openxmlformats.org/markup-compatibility/2006" xmlns:aink="http://schemas.microsoft.com/office/drawing/2016/ink" xmlns:am3d="http://schemas.microsoft.com/office/drawing/2017/model3d" xmlns:o="urn:schemas-microsoft-com:office:office" xmlns:oel="http://schemas.microsoft.com/office/2019/extlst" xmlns:r="http://schemas.openxmlformats.org/officeDocument/2006/relationships" xmlns:m="http://schemas.openxmlformats.org/officeDocument/2006/math" xmlns:v="urn:schemas-microsoft-com:vml" xmlns:wp14="http://schemas.microsoft.com/office/word/2010/wordprocessingDrawing" xmlns:wp="http://schemas.openxmlformats.org/drawingml/2006/wordprocessingDrawing" xmlns:w10="urn:schemas-microsoft-com:office:word" xmlns:w="http://schemas.openxmlformats.org/wordprocessingml/2006/main" xmlns:w14="http://schemas.microsoft.com/office/word/2010/wordml" xmlns:w15="http://schemas.microsoft.com/office/word/2012/wordml" xmlns:w16cex="http://schemas.microsoft.com/office/word/2018/wordml/cex" xmlns:w16cid="http://schemas.microsoft.com/office/word/2016/wordml/cid" xmlns:w16="http://schemas.microsoft.com/office/word/2018/wordml" xmlns:w16du="http://schemas.microsoft.com/office/word/2023/wordml/word16du" xmlns:w16sdtdh="http://schemas.microsoft.com/office/word/2020/wordml/sdtdatahash" xmlns:w16se="http://schemas.microsoft.com/office/word/2015/wordml/symex" xmlns:wpg="http://schemas.microsoft.com/office/word/2010/wordprocessingGroup" xmlns:wpi="http://schemas.microsoft.com/office/word/2010/wordprocessingInk" xmlns:wne="http://schemas.microsoft.com/office/word/2006/wordml" xmlns:wps="http://schemas.microsoft.com/office/word/2010/wordprocessingShape" mc:Ignorable="w14 w15 w16se w16cid w16 w16cex w16sdtdh wp14">
   <w:docParts>
     <w:docPart>
       <w:docPartPr>

</xml_diff>